<commit_message>
Add saving of interview summaries to responses folder (json + txt)
</commit_message>
<xml_diff>
--- a/Video-Bot_Setup_Guide.docx
+++ b/Video-Bot_Setup_Guide.docx
@@ -20,15 +20,7 @@
           <w:sz w:val="24"/>
           <w:szCs w:val="24"/>
         </w:rPr>
-        <w:t xml:space="preserve">1. </w:t>
-      </w:r>
-      <w:r>
-        <w:rPr>
-          <w:rFonts w:ascii="Times New Roman" w:hAnsi="Times New Roman"/>
-          <w:sz w:val="24"/>
-          <w:szCs w:val="24"/>
-        </w:rPr>
-        <w:t>General Project Structure</w:t>
+        <w:t>1. General Project Structure</w:t>
       </w:r>
     </w:p>
     <w:p>
@@ -510,6 +502,86 @@
           <w:szCs w:val="24"/>
         </w:rPr>
         <w:t>Required Python libraries</w:t>
+      </w:r>
+    </w:p>
+    <w:p>
+      <w:pPr>
+        <w:pStyle w:val="Normal"/>
+        <w:bidi w:val="0"/>
+        <w:spacing w:before="57" w:after="57"/>
+        <w:jc w:val="start"/>
+        <w:rPr>
+          <w:rFonts w:ascii="Times New Roman" w:hAnsi="Times New Roman"/>
+          <w:sz w:val="24"/>
+          <w:szCs w:val="24"/>
+        </w:rPr>
+      </w:pPr>
+      <w:r>
+        <w:rPr>
+          <w:rFonts w:ascii="Times New Roman" w:hAnsi="Times New Roman"/>
+          <w:sz w:val="24"/>
+          <w:szCs w:val="24"/>
+        </w:rPr>
+      </w:r>
+    </w:p>
+    <w:p>
+      <w:pPr>
+        <w:pStyle w:val="Normal"/>
+        <w:bidi w:val="0"/>
+        <w:spacing w:before="57" w:after="57"/>
+        <w:jc w:val="start"/>
+        <w:rPr>
+          <w:rFonts w:ascii="Times New Roman" w:hAnsi="Times New Roman"/>
+          <w:sz w:val="24"/>
+          <w:szCs w:val="24"/>
+        </w:rPr>
+      </w:pPr>
+      <w:r>
+        <w:rPr>
+          <w:rFonts w:ascii="Times New Roman" w:hAnsi="Times New Roman"/>
+          <w:sz w:val="24"/>
+          <w:szCs w:val="24"/>
+        </w:rPr>
+      </w:r>
+    </w:p>
+    <w:p>
+      <w:pPr>
+        <w:pStyle w:val="Normal"/>
+        <w:bidi w:val="0"/>
+        <w:spacing w:before="57" w:after="57"/>
+        <w:jc w:val="start"/>
+        <w:rPr>
+          <w:rFonts w:ascii="Times New Roman" w:hAnsi="Times New Roman"/>
+          <w:sz w:val="24"/>
+          <w:szCs w:val="24"/>
+        </w:rPr>
+      </w:pPr>
+      <w:r>
+        <w:rPr>
+          <w:rFonts w:ascii="Times New Roman" w:hAnsi="Times New Roman"/>
+          <w:sz w:val="24"/>
+          <w:szCs w:val="24"/>
+        </w:rPr>
+      </w:r>
+    </w:p>
+    <w:p>
+      <w:pPr>
+        <w:pStyle w:val="Normal"/>
+        <w:bidi w:val="0"/>
+        <w:spacing w:before="57" w:after="57"/>
+        <w:jc w:val="start"/>
+        <w:rPr>
+          <w:rFonts w:ascii="Times New Roman" w:hAnsi="Times New Roman"/>
+          <w:sz w:val="24"/>
+          <w:szCs w:val="24"/>
+        </w:rPr>
+      </w:pPr>
+      <w:r>
+        <w:rPr>
+          <w:rFonts w:ascii="Times New Roman" w:hAnsi="Times New Roman"/>
+          <w:sz w:val="24"/>
+          <w:szCs w:val="24"/>
+        </w:rPr>
       </w:r>
     </w:p>
     <w:p>
@@ -988,7 +1060,7 @@
         <w:pStyle w:val="Normal"/>
         <w:numPr>
           <w:ilvl w:val="0"/>
-          <w:numId w:val="2"/>
+          <w:numId w:val="3"/>
         </w:numPr>
         <w:bidi w:val="0"/>
         <w:spacing w:before="57" w:after="57"/>
@@ -1013,7 +1085,7 @@
         <w:pStyle w:val="Normal"/>
         <w:numPr>
           <w:ilvl w:val="0"/>
-          <w:numId w:val="2"/>
+          <w:numId w:val="3"/>
         </w:numPr>
         <w:bidi w:val="0"/>
         <w:spacing w:before="57" w:after="57"/>
@@ -1049,7 +1121,7 @@
         <w:pStyle w:val="Normal"/>
         <w:numPr>
           <w:ilvl w:val="0"/>
-          <w:numId w:val="2"/>
+          <w:numId w:val="3"/>
         </w:numPr>
         <w:bidi w:val="0"/>
         <w:spacing w:before="57" w:after="57"/>
@@ -1630,6 +1702,126 @@
           <w:szCs w:val="24"/>
         </w:rPr>
         <w:t>python app.py</w:t>
+      </w:r>
+    </w:p>
+    <w:p>
+      <w:pPr>
+        <w:pStyle w:val="Normal"/>
+        <w:bidi w:val="0"/>
+        <w:spacing w:before="57" w:after="57"/>
+        <w:jc w:val="start"/>
+        <w:rPr>
+          <w:rFonts w:ascii="Times New Roman" w:hAnsi="Times New Roman"/>
+          <w:sz w:val="24"/>
+          <w:szCs w:val="24"/>
+        </w:rPr>
+      </w:pPr>
+      <w:r>
+        <w:rPr>
+          <w:rFonts w:ascii="Times New Roman" w:hAnsi="Times New Roman"/>
+          <w:sz w:val="24"/>
+          <w:szCs w:val="24"/>
+        </w:rPr>
+      </w:r>
+    </w:p>
+    <w:p>
+      <w:pPr>
+        <w:pStyle w:val="Normal"/>
+        <w:bidi w:val="0"/>
+        <w:spacing w:before="57" w:after="57"/>
+        <w:jc w:val="start"/>
+        <w:rPr>
+          <w:rFonts w:ascii="Times New Roman" w:hAnsi="Times New Roman"/>
+          <w:sz w:val="24"/>
+          <w:szCs w:val="24"/>
+        </w:rPr>
+      </w:pPr>
+      <w:r>
+        <w:rPr>
+          <w:rFonts w:ascii="Times New Roman" w:hAnsi="Times New Roman"/>
+          <w:sz w:val="24"/>
+          <w:szCs w:val="24"/>
+        </w:rPr>
+      </w:r>
+    </w:p>
+    <w:p>
+      <w:pPr>
+        <w:pStyle w:val="Normal"/>
+        <w:bidi w:val="0"/>
+        <w:spacing w:before="57" w:after="57"/>
+        <w:jc w:val="start"/>
+        <w:rPr>
+          <w:rFonts w:ascii="Times New Roman" w:hAnsi="Times New Roman"/>
+          <w:sz w:val="24"/>
+          <w:szCs w:val="24"/>
+        </w:rPr>
+      </w:pPr>
+      <w:r>
+        <w:rPr>
+          <w:rFonts w:ascii="Times New Roman" w:hAnsi="Times New Roman"/>
+          <w:sz w:val="24"/>
+          <w:szCs w:val="24"/>
+        </w:rPr>
+      </w:r>
+    </w:p>
+    <w:p>
+      <w:pPr>
+        <w:pStyle w:val="Normal"/>
+        <w:bidi w:val="0"/>
+        <w:spacing w:before="57" w:after="57"/>
+        <w:jc w:val="start"/>
+        <w:rPr>
+          <w:rFonts w:ascii="Times New Roman" w:hAnsi="Times New Roman"/>
+          <w:sz w:val="24"/>
+          <w:szCs w:val="24"/>
+        </w:rPr>
+      </w:pPr>
+      <w:r>
+        <w:rPr>
+          <w:rFonts w:ascii="Times New Roman" w:hAnsi="Times New Roman"/>
+          <w:sz w:val="24"/>
+          <w:szCs w:val="24"/>
+        </w:rPr>
+      </w:r>
+    </w:p>
+    <w:p>
+      <w:pPr>
+        <w:pStyle w:val="Normal"/>
+        <w:bidi w:val="0"/>
+        <w:spacing w:before="57" w:after="57"/>
+        <w:jc w:val="start"/>
+        <w:rPr>
+          <w:rFonts w:ascii="Times New Roman" w:hAnsi="Times New Roman"/>
+          <w:sz w:val="24"/>
+          <w:szCs w:val="24"/>
+        </w:rPr>
+      </w:pPr>
+      <w:r>
+        <w:rPr>
+          <w:rFonts w:ascii="Times New Roman" w:hAnsi="Times New Roman"/>
+          <w:sz w:val="24"/>
+          <w:szCs w:val="24"/>
+        </w:rPr>
+      </w:r>
+    </w:p>
+    <w:p>
+      <w:pPr>
+        <w:pStyle w:val="Normal"/>
+        <w:bidi w:val="0"/>
+        <w:spacing w:before="57" w:after="57"/>
+        <w:jc w:val="start"/>
+        <w:rPr>
+          <w:rFonts w:ascii="Times New Roman" w:hAnsi="Times New Roman"/>
+          <w:sz w:val="24"/>
+          <w:szCs w:val="24"/>
+        </w:rPr>
+      </w:pPr>
+      <w:r>
+        <w:rPr>
+          <w:rFonts w:ascii="Times New Roman" w:hAnsi="Times New Roman"/>
+          <w:sz w:val="24"/>
+          <w:szCs w:val="24"/>
+        </w:rPr>
       </w:r>
     </w:p>
     <w:p>
@@ -2284,6 +2476,7 @@
       <w:formProt w:val="false"/>
       <w:titlePg/>
       <w:textDirection w:val="lrTb"/>
+      <w:docGrid w:type="default" w:linePitch="100" w:charSpace="0"/>
     </w:sectPr>
   </w:body>
 </w:document>
@@ -2345,10 +2538,9 @@
   <w:abstractNum w:abstractNumId="1">
     <w:lvl w:ilvl="0">
       <w:start w:val="1"/>
-      <w:pStyle w:val="Heading1"/>
       <w:numFmt w:val="none"/>
       <w:suff w:val="nothing"/>
-      <w:lvlText w:val=""/>
+      <w:lvlText w:val="%1"/>
       <w:lvlJc w:val="start"/>
       <w:pPr>
         <w:tabs>
@@ -2361,7 +2553,7 @@
       <w:start w:val="1"/>
       <w:numFmt w:val="none"/>
       <w:suff w:val="nothing"/>
-      <w:lvlText w:val=""/>
+      <w:lvlText w:val="%2"/>
       <w:lvlJc w:val="start"/>
       <w:pPr>
         <w:tabs>
@@ -2374,7 +2566,7 @@
       <w:start w:val="1"/>
       <w:numFmt w:val="none"/>
       <w:suff w:val="nothing"/>
-      <w:lvlText w:val=""/>
+      <w:lvlText w:val="%3"/>
       <w:lvlJc w:val="start"/>
       <w:pPr>
         <w:tabs>
@@ -2387,7 +2579,7 @@
       <w:start w:val="1"/>
       <w:numFmt w:val="none"/>
       <w:suff w:val="nothing"/>
-      <w:lvlText w:val=""/>
+      <w:lvlText w:val="%4"/>
       <w:lvlJc w:val="start"/>
       <w:pPr>
         <w:tabs>
@@ -2400,7 +2592,7 @@
       <w:start w:val="1"/>
       <w:numFmt w:val="none"/>
       <w:suff w:val="nothing"/>
-      <w:lvlText w:val=""/>
+      <w:lvlText w:val="%5"/>
       <w:lvlJc w:val="start"/>
       <w:pPr>
         <w:tabs>
@@ -2413,7 +2605,7 @@
       <w:start w:val="1"/>
       <w:numFmt w:val="none"/>
       <w:suff w:val="nothing"/>
-      <w:lvlText w:val=""/>
+      <w:lvlText w:val="%6"/>
       <w:lvlJc w:val="start"/>
       <w:pPr>
         <w:tabs>
@@ -2426,7 +2618,7 @@
       <w:start w:val="1"/>
       <w:numFmt w:val="none"/>
       <w:suff w:val="nothing"/>
-      <w:lvlText w:val=""/>
+      <w:lvlText w:val="%7"/>
       <w:lvlJc w:val="start"/>
       <w:pPr>
         <w:tabs>
@@ -2439,7 +2631,7 @@
       <w:start w:val="1"/>
       <w:numFmt w:val="none"/>
       <w:suff w:val="nothing"/>
-      <w:lvlText w:val=""/>
+      <w:lvlText w:val="%8"/>
       <w:lvlJc w:val="start"/>
       <w:pPr>
         <w:tabs>
@@ -2452,7 +2644,7 @@
       <w:start w:val="1"/>
       <w:numFmt w:val="none"/>
       <w:suff w:val="nothing"/>
-      <w:lvlText w:val=""/>
+      <w:lvlText w:val="%9"/>
       <w:lvlJc w:val="start"/>
       <w:pPr>
         <w:tabs>
@@ -2463,6 +2655,134 @@
     </w:lvl>
   </w:abstractNum>
   <w:abstractNum w:abstractNumId="2">
+    <w:lvl w:ilvl="0">
+      <w:start w:val="1"/>
+      <w:numFmt w:val="none"/>
+      <w:suff w:val="nothing"/>
+      <w:lvlText w:val="%1"/>
+      <w:lvlJc w:val="start"/>
+      <w:pPr>
+        <w:tabs>
+          <w:tab w:val="num" w:pos="0"/>
+        </w:tabs>
+        <w:ind w:start="0" w:hanging="0"/>
+      </w:pPr>
+      <w:rPr/>
+    </w:lvl>
+    <w:lvl w:ilvl="1">
+      <w:start w:val="1"/>
+      <w:numFmt w:val="none"/>
+      <w:suff w:val="nothing"/>
+      <w:lvlText w:val="%2"/>
+      <w:lvlJc w:val="start"/>
+      <w:pPr>
+        <w:tabs>
+          <w:tab w:val="num" w:pos="0"/>
+        </w:tabs>
+        <w:ind w:start="0" w:hanging="0"/>
+      </w:pPr>
+      <w:rPr/>
+    </w:lvl>
+    <w:lvl w:ilvl="2">
+      <w:start w:val="1"/>
+      <w:numFmt w:val="none"/>
+      <w:suff w:val="nothing"/>
+      <w:lvlText w:val="%3"/>
+      <w:lvlJc w:val="start"/>
+      <w:pPr>
+        <w:tabs>
+          <w:tab w:val="num" w:pos="0"/>
+        </w:tabs>
+        <w:ind w:start="0" w:hanging="0"/>
+      </w:pPr>
+      <w:rPr/>
+    </w:lvl>
+    <w:lvl w:ilvl="3">
+      <w:start w:val="1"/>
+      <w:numFmt w:val="none"/>
+      <w:suff w:val="nothing"/>
+      <w:lvlText w:val="%4"/>
+      <w:lvlJc w:val="start"/>
+      <w:pPr>
+        <w:tabs>
+          <w:tab w:val="num" w:pos="0"/>
+        </w:tabs>
+        <w:ind w:start="0" w:hanging="0"/>
+      </w:pPr>
+      <w:rPr/>
+    </w:lvl>
+    <w:lvl w:ilvl="4">
+      <w:start w:val="1"/>
+      <w:numFmt w:val="none"/>
+      <w:suff w:val="nothing"/>
+      <w:lvlText w:val="%5"/>
+      <w:lvlJc w:val="start"/>
+      <w:pPr>
+        <w:tabs>
+          <w:tab w:val="num" w:pos="0"/>
+        </w:tabs>
+        <w:ind w:start="0" w:hanging="0"/>
+      </w:pPr>
+      <w:rPr/>
+    </w:lvl>
+    <w:lvl w:ilvl="5">
+      <w:start w:val="1"/>
+      <w:numFmt w:val="none"/>
+      <w:suff w:val="nothing"/>
+      <w:lvlText w:val="%6"/>
+      <w:lvlJc w:val="start"/>
+      <w:pPr>
+        <w:tabs>
+          <w:tab w:val="num" w:pos="0"/>
+        </w:tabs>
+        <w:ind w:start="0" w:hanging="0"/>
+      </w:pPr>
+      <w:rPr/>
+    </w:lvl>
+    <w:lvl w:ilvl="6">
+      <w:start w:val="1"/>
+      <w:numFmt w:val="none"/>
+      <w:suff w:val="nothing"/>
+      <w:lvlText w:val="%7"/>
+      <w:lvlJc w:val="start"/>
+      <w:pPr>
+        <w:tabs>
+          <w:tab w:val="num" w:pos="0"/>
+        </w:tabs>
+        <w:ind w:start="0" w:hanging="0"/>
+      </w:pPr>
+      <w:rPr/>
+    </w:lvl>
+    <w:lvl w:ilvl="7">
+      <w:start w:val="1"/>
+      <w:numFmt w:val="none"/>
+      <w:suff w:val="nothing"/>
+      <w:lvlText w:val="%8"/>
+      <w:lvlJc w:val="start"/>
+      <w:pPr>
+        <w:tabs>
+          <w:tab w:val="num" w:pos="0"/>
+        </w:tabs>
+        <w:ind w:start="0" w:hanging="0"/>
+      </w:pPr>
+      <w:rPr/>
+    </w:lvl>
+    <w:lvl w:ilvl="8">
+      <w:start w:val="1"/>
+      <w:numFmt w:val="none"/>
+      <w:suff w:val="nothing"/>
+      <w:lvlText w:val="%9"/>
+      <w:lvlJc w:val="start"/>
+      <w:pPr>
+        <w:tabs>
+          <w:tab w:val="num" w:pos="0"/>
+        </w:tabs>
+        <w:ind w:start="0" w:hanging="0"/>
+      </w:pPr>
+      <w:rPr/>
+    </w:lvl>
+  </w:abstractNum>
+  <w:abstractNum w:abstractNumId="3">
     <w:lvl w:ilvl="0">
       <w:start w:val="1"/>
       <w:numFmt w:val="decimal"/>
@@ -2586,6 +2906,9 @@
   </w:num>
   <w:num w:numId="2">
     <w:abstractNumId w:val="2"/>
+  </w:num>
+  <w:num w:numId="3">
+    <w:abstractNumId w:val="3"/>
   </w:num>
 </w:numbering>
 </file>
@@ -2604,7 +2927,6 @@
     </w:rPrDefault>
     <w:pPrDefault>
       <w:pPr>
-        <w:widowControl/>
         <w:suppressAutoHyphens w:val="true"/>
       </w:pPr>
     </w:pPrDefault>
@@ -2614,7 +2936,13 @@
     <w:qFormat/>
     <w:pPr>
       <w:widowControl/>
+      <w:suppressAutoHyphens w:val="true"/>
+      <w:kinsoku w:val="true"/>
+      <w:overflowPunct w:val="true"/>
+      <w:autoSpaceDE w:val="true"/>
       <w:bidi w:val="0"/>
+      <w:spacing w:before="0" w:after="0"/>
+      <w:jc w:val="start"/>
     </w:pPr>
     <w:rPr>
       <w:rFonts w:ascii="Liberation Serif" w:hAnsi="Liberation Serif" w:eastAsia="Noto Serif CJK SC" w:cs="Noto Sans Devanagari"/>
@@ -2633,7 +2961,7 @@
     <w:pPr>
       <w:numPr>
         <w:ilvl w:val="0"/>
-        <w:numId w:val="1"/>
+        <w:numId w:val="2"/>
       </w:numPr>
       <w:spacing w:before="240" w:after="120"/>
       <w:outlineLvl w:val="0"/>

</xml_diff>

<commit_message>
Updated Video-Bot setup guide with latest configuration details
</commit_message>
<xml_diff>
--- a/Video-Bot_Setup_Guide.docx
+++ b/Video-Bot_Setup_Guide.docx
@@ -983,43 +983,28 @@
       </w:pPr>
       <w:r>
         <w:rPr>
-          <w:rFonts w:ascii="Nimbus Roman" w:hAnsi="Nimbus Roman"/>
-        </w:rPr>
-      </w:r>
-    </w:p>
-    <w:p>
-      <w:pPr>
-        <w:pStyle w:val="Normal"/>
-        <w:bidi w:val="0"/>
-        <w:spacing w:before="57" w:after="57"/>
-        <w:jc w:val="start"/>
-        <w:rPr>
-          <w:rFonts w:ascii="Nimbus Roman" w:hAnsi="Nimbus Roman"/>
-        </w:rPr>
-      </w:pPr>
-      <w:r>
-        <w:rPr>
-          <w:rFonts w:ascii="Nimbus Roman" w:hAnsi="Nimbus Roman"/>
-          <w:sz w:val="24"/>
-          <w:szCs w:val="24"/>
-        </w:rPr>
-        <w:t xml:space="preserve">Step </w:t>
-      </w:r>
-      <w:r>
-        <w:rPr>
-          <w:rFonts w:ascii="Nimbus Roman" w:hAnsi="Nimbus Roman"/>
-          <w:sz w:val="24"/>
-          <w:szCs w:val="24"/>
-        </w:rPr>
-        <w:t>2</w:t>
-      </w:r>
-      <w:r>
-        <w:rPr>
-          <w:rFonts w:ascii="Nimbus Roman" w:hAnsi="Nimbus Roman"/>
-          <w:sz w:val="24"/>
-          <w:szCs w:val="24"/>
-        </w:rPr>
-        <w:t>: Create a virtual environment</w:t>
+          <w:sz w:val="24"/>
+          <w:szCs w:val="24"/>
+        </w:rPr>
+      </w:r>
+    </w:p>
+    <w:p>
+      <w:pPr>
+        <w:pStyle w:val="Normal"/>
+        <w:bidi w:val="0"/>
+        <w:spacing w:before="57" w:after="57"/>
+        <w:jc w:val="start"/>
+        <w:rPr>
+          <w:rFonts w:ascii="Nimbus Roman" w:hAnsi="Nimbus Roman"/>
+        </w:rPr>
+      </w:pPr>
+      <w:r>
+        <w:rPr>
+          <w:rFonts w:ascii="Nimbus Roman" w:hAnsi="Nimbus Roman"/>
+          <w:sz w:val="24"/>
+          <w:szCs w:val="24"/>
+        </w:rPr>
+        <w:t>Step 2: Create a virtual environment</w:t>
       </w:r>
     </w:p>
     <w:p>
@@ -1062,43 +1047,28 @@
       </w:pPr>
       <w:r>
         <w:rPr>
-          <w:rFonts w:ascii="Nimbus Roman" w:hAnsi="Nimbus Roman"/>
-        </w:rPr>
-      </w:r>
-    </w:p>
-    <w:p>
-      <w:pPr>
-        <w:pStyle w:val="Normal"/>
-        <w:bidi w:val="0"/>
-        <w:spacing w:before="57" w:after="57"/>
-        <w:jc w:val="start"/>
-        <w:rPr>
-          <w:rFonts w:ascii="Nimbus Roman" w:hAnsi="Nimbus Roman"/>
-        </w:rPr>
-      </w:pPr>
-      <w:r>
-        <w:rPr>
-          <w:rFonts w:ascii="Nimbus Roman" w:hAnsi="Nimbus Roman"/>
-          <w:sz w:val="24"/>
-          <w:szCs w:val="24"/>
-        </w:rPr>
-        <w:t xml:space="preserve">Step </w:t>
-      </w:r>
-      <w:r>
-        <w:rPr>
-          <w:rFonts w:ascii="Nimbus Roman" w:hAnsi="Nimbus Roman"/>
-          <w:sz w:val="24"/>
-          <w:szCs w:val="24"/>
-        </w:rPr>
-        <w:t>3</w:t>
-      </w:r>
-      <w:r>
-        <w:rPr>
-          <w:rFonts w:ascii="Nimbus Roman" w:hAnsi="Nimbus Roman"/>
-          <w:sz w:val="24"/>
-          <w:szCs w:val="24"/>
-        </w:rPr>
-        <w:t>: Activate the virtual environment</w:t>
+          <w:sz w:val="24"/>
+          <w:szCs w:val="24"/>
+        </w:rPr>
+      </w:r>
+    </w:p>
+    <w:p>
+      <w:pPr>
+        <w:pStyle w:val="Normal"/>
+        <w:bidi w:val="0"/>
+        <w:spacing w:before="57" w:after="57"/>
+        <w:jc w:val="start"/>
+        <w:rPr>
+          <w:rFonts w:ascii="Nimbus Roman" w:hAnsi="Nimbus Roman"/>
+        </w:rPr>
+      </w:pPr>
+      <w:r>
+        <w:rPr>
+          <w:rFonts w:ascii="Nimbus Roman" w:hAnsi="Nimbus Roman"/>
+          <w:sz w:val="24"/>
+          <w:szCs w:val="24"/>
+        </w:rPr>
+        <w:t>Step 3: Activate the virtual environment</w:t>
       </w:r>
     </w:p>
     <w:p>
@@ -1141,43 +1111,28 @@
       </w:pPr>
       <w:r>
         <w:rPr>
-          <w:rFonts w:ascii="Nimbus Roman" w:hAnsi="Nimbus Roman"/>
-        </w:rPr>
-      </w:r>
-    </w:p>
-    <w:p>
-      <w:pPr>
-        <w:pStyle w:val="Normal"/>
-        <w:bidi w:val="0"/>
-        <w:spacing w:before="57" w:after="57"/>
-        <w:jc w:val="start"/>
-        <w:rPr>
-          <w:rFonts w:ascii="Nimbus Roman" w:hAnsi="Nimbus Roman"/>
-        </w:rPr>
-      </w:pPr>
-      <w:r>
-        <w:rPr>
-          <w:rFonts w:ascii="Nimbus Roman" w:hAnsi="Nimbus Roman"/>
-          <w:sz w:val="24"/>
-          <w:szCs w:val="24"/>
-        </w:rPr>
-        <w:t xml:space="preserve">Step </w:t>
-      </w:r>
-      <w:r>
-        <w:rPr>
-          <w:rFonts w:ascii="Nimbus Roman" w:hAnsi="Nimbus Roman"/>
-          <w:sz w:val="24"/>
-          <w:szCs w:val="24"/>
-        </w:rPr>
-        <w:t>4</w:t>
-      </w:r>
-      <w:r>
-        <w:rPr>
-          <w:rFonts w:ascii="Nimbus Roman" w:hAnsi="Nimbus Roman"/>
-          <w:sz w:val="24"/>
-          <w:szCs w:val="24"/>
-        </w:rPr>
-        <w:t>: Install dependencies</w:t>
+          <w:sz w:val="24"/>
+          <w:szCs w:val="24"/>
+        </w:rPr>
+      </w:r>
+    </w:p>
+    <w:p>
+      <w:pPr>
+        <w:pStyle w:val="Normal"/>
+        <w:bidi w:val="0"/>
+        <w:spacing w:before="57" w:after="57"/>
+        <w:jc w:val="start"/>
+        <w:rPr>
+          <w:rFonts w:ascii="Nimbus Roman" w:hAnsi="Nimbus Roman"/>
+        </w:rPr>
+      </w:pPr>
+      <w:r>
+        <w:rPr>
+          <w:rFonts w:ascii="Nimbus Roman" w:hAnsi="Nimbus Roman"/>
+          <w:sz w:val="24"/>
+          <w:szCs w:val="24"/>
+        </w:rPr>
+        <w:t>Step 4: Install dependencies</w:t>
       </w:r>
     </w:p>
     <w:p>
@@ -1220,43 +1175,28 @@
       </w:pPr>
       <w:r>
         <w:rPr>
-          <w:rFonts w:ascii="Nimbus Roman" w:hAnsi="Nimbus Roman"/>
-        </w:rPr>
-      </w:r>
-    </w:p>
-    <w:p>
-      <w:pPr>
-        <w:pStyle w:val="Normal"/>
-        <w:bidi w:val="0"/>
-        <w:spacing w:before="57" w:after="57"/>
-        <w:jc w:val="start"/>
-        <w:rPr>
-          <w:rFonts w:ascii="Nimbus Roman" w:hAnsi="Nimbus Roman"/>
-        </w:rPr>
-      </w:pPr>
-      <w:r>
-        <w:rPr>
-          <w:rFonts w:ascii="Nimbus Roman" w:hAnsi="Nimbus Roman"/>
-          <w:sz w:val="24"/>
-          <w:szCs w:val="24"/>
-        </w:rPr>
-        <w:t xml:space="preserve">Step </w:t>
-      </w:r>
-      <w:r>
-        <w:rPr>
-          <w:rFonts w:ascii="Nimbus Roman" w:hAnsi="Nimbus Roman"/>
-          <w:sz w:val="24"/>
-          <w:szCs w:val="24"/>
-        </w:rPr>
-        <w:t>5</w:t>
-      </w:r>
-      <w:r>
-        <w:rPr>
-          <w:rFonts w:ascii="Nimbus Roman" w:hAnsi="Nimbus Roman"/>
-          <w:sz w:val="24"/>
-          <w:szCs w:val="24"/>
-        </w:rPr>
-        <w:t>: Create your .env file</w:t>
+          <w:sz w:val="24"/>
+          <w:szCs w:val="24"/>
+        </w:rPr>
+      </w:r>
+    </w:p>
+    <w:p>
+      <w:pPr>
+        <w:pStyle w:val="Normal"/>
+        <w:bidi w:val="0"/>
+        <w:spacing w:before="57" w:after="57"/>
+        <w:jc w:val="start"/>
+        <w:rPr>
+          <w:rFonts w:ascii="Nimbus Roman" w:hAnsi="Nimbus Roman"/>
+        </w:rPr>
+      </w:pPr>
+      <w:r>
+        <w:rPr>
+          <w:rFonts w:ascii="Nimbus Roman" w:hAnsi="Nimbus Roman"/>
+          <w:sz w:val="24"/>
+          <w:szCs w:val="24"/>
+        </w:rPr>
+        <w:t>Step 5: Create your .env file</w:t>
       </w:r>
     </w:p>
     <w:p>
@@ -1353,43 +1293,28 @@
       </w:pPr>
       <w:r>
         <w:rPr>
-          <w:rFonts w:ascii="Nimbus Roman" w:hAnsi="Nimbus Roman"/>
-        </w:rPr>
-      </w:r>
-    </w:p>
-    <w:p>
-      <w:pPr>
-        <w:pStyle w:val="Normal"/>
-        <w:bidi w:val="0"/>
-        <w:spacing w:before="57" w:after="57"/>
-        <w:jc w:val="start"/>
-        <w:rPr>
-          <w:rFonts w:ascii="Nimbus Roman" w:hAnsi="Nimbus Roman"/>
-        </w:rPr>
-      </w:pPr>
-      <w:r>
-        <w:rPr>
-          <w:rFonts w:ascii="Nimbus Roman" w:hAnsi="Nimbus Roman"/>
-          <w:sz w:val="24"/>
-          <w:szCs w:val="24"/>
-        </w:rPr>
-        <w:t xml:space="preserve">Step </w:t>
-      </w:r>
-      <w:r>
-        <w:rPr>
-          <w:rFonts w:ascii="Nimbus Roman" w:hAnsi="Nimbus Roman"/>
-          <w:sz w:val="24"/>
-          <w:szCs w:val="24"/>
-        </w:rPr>
-        <w:t>6</w:t>
-      </w:r>
-      <w:r>
-        <w:rPr>
-          <w:rFonts w:ascii="Nimbus Roman" w:hAnsi="Nimbus Roman"/>
-          <w:sz w:val="24"/>
-          <w:szCs w:val="24"/>
-        </w:rPr>
-        <w:t>: Run the Flask app</w:t>
+          <w:sz w:val="24"/>
+          <w:szCs w:val="24"/>
+        </w:rPr>
+      </w:r>
+    </w:p>
+    <w:p>
+      <w:pPr>
+        <w:pStyle w:val="Normal"/>
+        <w:bidi w:val="0"/>
+        <w:spacing w:before="57" w:after="57"/>
+        <w:jc w:val="start"/>
+        <w:rPr>
+          <w:rFonts w:ascii="Nimbus Roman" w:hAnsi="Nimbus Roman"/>
+        </w:rPr>
+      </w:pPr>
+      <w:r>
+        <w:rPr>
+          <w:rFonts w:ascii="Nimbus Roman" w:hAnsi="Nimbus Roman"/>
+          <w:sz w:val="24"/>
+          <w:szCs w:val="24"/>
+        </w:rPr>
+        <w:t>Step 6: Run the Flask app</w:t>
       </w:r>
     </w:p>
     <w:p>
@@ -1773,7 +1698,8 @@
       </w:pPr>
       <w:r>
         <w:rPr>
-          <w:rFonts w:ascii="Nimbus Roman" w:hAnsi="Nimbus Roman"/>
+          <w:sz w:val="24"/>
+          <w:szCs w:val="24"/>
         </w:rPr>
       </w:r>
     </w:p>
@@ -1859,23 +1785,7 @@
           <w:sz w:val="24"/>
           <w:szCs w:val="24"/>
         </w:rPr>
-        <w:t xml:space="preserve">Step </w:t>
-      </w:r>
-      <w:r>
-        <w:rPr>
-          <w:rFonts w:ascii="Nimbus Roman" w:hAnsi="Nimbus Roman"/>
-          <w:sz w:val="24"/>
-          <w:szCs w:val="24"/>
-        </w:rPr>
-        <w:t>2</w:t>
-      </w:r>
-      <w:r>
-        <w:rPr>
-          <w:rFonts w:ascii="Nimbus Roman" w:hAnsi="Nimbus Roman"/>
-          <w:sz w:val="24"/>
-          <w:szCs w:val="24"/>
-        </w:rPr>
-        <w:t>: Clone/Copy Project</w:t>
+        <w:t>Step 2: Clone/Copy Project</w:t>
       </w:r>
     </w:p>
     <w:p>
@@ -1995,23 +1905,7 @@
           <w:sz w:val="24"/>
           <w:szCs w:val="24"/>
         </w:rPr>
-        <w:t xml:space="preserve">Step </w:t>
-      </w:r>
-      <w:r>
-        <w:rPr>
-          <w:rFonts w:ascii="Nimbus Roman" w:hAnsi="Nimbus Roman"/>
-          <w:sz w:val="24"/>
-          <w:szCs w:val="24"/>
-        </w:rPr>
-        <w:t>3</w:t>
-      </w:r>
-      <w:r>
-        <w:rPr>
-          <w:rFonts w:ascii="Nimbus Roman" w:hAnsi="Nimbus Roman"/>
-          <w:sz w:val="24"/>
-          <w:szCs w:val="24"/>
-        </w:rPr>
-        <w:t>: Create Virtual Environment</w:t>
+        <w:t>Step 3: Create Virtual Environment</w:t>
       </w:r>
     </w:p>
     <w:p>
@@ -2104,23 +1998,7 @@
           <w:sz w:val="24"/>
           <w:szCs w:val="24"/>
         </w:rPr>
-        <w:t xml:space="preserve">Step </w:t>
-      </w:r>
-      <w:r>
-        <w:rPr>
-          <w:rFonts w:ascii="Nimbus Roman" w:hAnsi="Nimbus Roman"/>
-          <w:sz w:val="24"/>
-          <w:szCs w:val="24"/>
-        </w:rPr>
-        <w:t>4</w:t>
-      </w:r>
-      <w:r>
-        <w:rPr>
-          <w:rFonts w:ascii="Nimbus Roman" w:hAnsi="Nimbus Roman"/>
-          <w:sz w:val="24"/>
-          <w:szCs w:val="24"/>
-        </w:rPr>
-        <w:t>: Install Dependencies</w:t>
+        <w:t>Step 4: Install Dependencies</w:t>
       </w:r>
     </w:p>
     <w:p>
@@ -2186,23 +2064,7 @@
           <w:sz w:val="24"/>
           <w:szCs w:val="24"/>
         </w:rPr>
-        <w:t xml:space="preserve">Step </w:t>
-      </w:r>
-      <w:r>
-        <w:rPr>
-          <w:rFonts w:ascii="Nimbus Roman" w:hAnsi="Nimbus Roman"/>
-          <w:sz w:val="24"/>
-          <w:szCs w:val="24"/>
-        </w:rPr>
-        <w:t>5</w:t>
-      </w:r>
-      <w:r>
-        <w:rPr>
-          <w:rFonts w:ascii="Nimbus Roman" w:hAnsi="Nimbus Roman"/>
-          <w:sz w:val="24"/>
-          <w:szCs w:val="24"/>
-        </w:rPr>
-        <w:t>: Copy the example environment file and set your OpenAI key</w:t>
+        <w:t>Step 5: Copy the example environment file and set your OpenAI key</w:t>
       </w:r>
     </w:p>
     <w:p>
@@ -2264,31 +2126,7 @@
           <w:sz w:val="24"/>
           <w:szCs w:val="24"/>
         </w:rPr>
-        <w:t xml:space="preserve">Step </w:t>
-      </w:r>
-      <w:r>
-        <w:rPr>
-          <w:rFonts w:ascii="Nimbus Roman" w:hAnsi="Nimbus Roman"/>
-          <w:sz w:val="24"/>
-          <w:szCs w:val="24"/>
-        </w:rPr>
-        <w:t>6</w:t>
-      </w:r>
-      <w:r>
-        <w:rPr>
-          <w:rFonts w:ascii="Nimbus Roman" w:hAnsi="Nimbus Roman"/>
-          <w:sz w:val="24"/>
-          <w:szCs w:val="24"/>
-        </w:rPr>
-        <w:t xml:space="preserve">: </w:t>
-      </w:r>
-      <w:r>
-        <w:rPr>
-          <w:rFonts w:ascii="Nimbus Roman" w:hAnsi="Nimbus Roman"/>
-          <w:sz w:val="24"/>
-          <w:szCs w:val="24"/>
-        </w:rPr>
-        <w:t>Open the .env file and paste the API-key</w:t>
+        <w:t>Step 6: Open the .env file and paste the API-key</w:t>
       </w:r>
     </w:p>
     <w:p>
@@ -2426,23 +2264,7 @@
           <w:sz w:val="24"/>
           <w:szCs w:val="24"/>
         </w:rPr>
-        <w:t xml:space="preserve">Step </w:t>
-      </w:r>
-      <w:r>
-        <w:rPr>
-          <w:rFonts w:ascii="Nimbus Roman" w:hAnsi="Nimbus Roman"/>
-          <w:sz w:val="24"/>
-          <w:szCs w:val="24"/>
-        </w:rPr>
-        <w:t>5</w:t>
-      </w:r>
-      <w:r>
-        <w:rPr>
-          <w:rFonts w:ascii="Nimbus Roman" w:hAnsi="Nimbus Roman"/>
-          <w:sz w:val="24"/>
-          <w:szCs w:val="24"/>
-        </w:rPr>
-        <w:t>: Run the App</w:t>
+        <w:t>Step 5: Run the App</w:t>
       </w:r>
     </w:p>
     <w:p>
@@ -2485,194 +2307,224 @@
       </w:pPr>
       <w:r>
         <w:rPr>
-          <w:rFonts w:ascii="Nimbus Roman" w:hAnsi="Nimbus Roman"/>
-        </w:rPr>
-      </w:r>
-    </w:p>
-    <w:p>
-      <w:pPr>
-        <w:pStyle w:val="Normal"/>
-        <w:bidi w:val="0"/>
-        <w:spacing w:before="57" w:after="57"/>
-        <w:jc w:val="start"/>
-        <w:rPr>
-          <w:sz w:val="24"/>
-          <w:szCs w:val="24"/>
-        </w:rPr>
-      </w:pPr>
-      <w:r>
-        <w:rPr>
-          <w:rFonts w:ascii="Nimbus Roman" w:hAnsi="Nimbus Roman"/>
-        </w:rPr>
-      </w:r>
-    </w:p>
-    <w:p>
-      <w:pPr>
-        <w:pStyle w:val="Normal"/>
-        <w:bidi w:val="0"/>
-        <w:spacing w:before="57" w:after="57"/>
-        <w:jc w:val="start"/>
-        <w:rPr>
-          <w:sz w:val="24"/>
-          <w:szCs w:val="24"/>
-        </w:rPr>
-      </w:pPr>
-      <w:r>
-        <w:rPr>
-          <w:rFonts w:ascii="Nimbus Roman" w:hAnsi="Nimbus Roman"/>
-        </w:rPr>
-      </w:r>
-    </w:p>
-    <w:p>
-      <w:pPr>
-        <w:pStyle w:val="Normal"/>
-        <w:bidi w:val="0"/>
-        <w:spacing w:before="57" w:after="57"/>
-        <w:jc w:val="start"/>
-        <w:rPr>
-          <w:sz w:val="24"/>
-          <w:szCs w:val="24"/>
-        </w:rPr>
-      </w:pPr>
-      <w:r>
-        <w:rPr>
-          <w:rFonts w:ascii="Nimbus Roman" w:hAnsi="Nimbus Roman"/>
-        </w:rPr>
-      </w:r>
-    </w:p>
-    <w:p>
-      <w:pPr>
-        <w:pStyle w:val="Normal"/>
-        <w:bidi w:val="0"/>
-        <w:spacing w:before="57" w:after="57"/>
-        <w:jc w:val="start"/>
-        <w:rPr>
-          <w:sz w:val="24"/>
-          <w:szCs w:val="24"/>
-        </w:rPr>
-      </w:pPr>
-      <w:r>
-        <w:rPr>
-          <w:rFonts w:ascii="Nimbus Roman" w:hAnsi="Nimbus Roman"/>
-        </w:rPr>
-      </w:r>
-    </w:p>
-    <w:p>
-      <w:pPr>
-        <w:pStyle w:val="Normal"/>
-        <w:bidi w:val="0"/>
-        <w:spacing w:before="57" w:after="57"/>
-        <w:jc w:val="start"/>
-        <w:rPr>
-          <w:sz w:val="24"/>
-          <w:szCs w:val="24"/>
-        </w:rPr>
-      </w:pPr>
-      <w:r>
-        <w:rPr>
-          <w:rFonts w:ascii="Nimbus Roman" w:hAnsi="Nimbus Roman"/>
-        </w:rPr>
-      </w:r>
-    </w:p>
-    <w:p>
-      <w:pPr>
-        <w:pStyle w:val="Normal"/>
-        <w:bidi w:val="0"/>
-        <w:spacing w:before="57" w:after="57"/>
-        <w:jc w:val="start"/>
-        <w:rPr>
-          <w:sz w:val="24"/>
-          <w:szCs w:val="24"/>
-        </w:rPr>
-      </w:pPr>
-      <w:r>
-        <w:rPr>
-          <w:rFonts w:ascii="Nimbus Roman" w:hAnsi="Nimbus Roman"/>
-        </w:rPr>
-      </w:r>
-    </w:p>
-    <w:p>
-      <w:pPr>
-        <w:pStyle w:val="Normal"/>
-        <w:bidi w:val="0"/>
-        <w:spacing w:before="57" w:after="57"/>
-        <w:jc w:val="start"/>
-        <w:rPr>
-          <w:sz w:val="24"/>
-          <w:szCs w:val="24"/>
-        </w:rPr>
-      </w:pPr>
-      <w:r>
-        <w:rPr>
-          <w:rFonts w:ascii="Nimbus Roman" w:hAnsi="Nimbus Roman"/>
-        </w:rPr>
-      </w:r>
-    </w:p>
-    <w:p>
-      <w:pPr>
-        <w:pStyle w:val="Normal"/>
-        <w:bidi w:val="0"/>
-        <w:spacing w:before="57" w:after="57"/>
-        <w:jc w:val="start"/>
-        <w:rPr>
-          <w:sz w:val="24"/>
-          <w:szCs w:val="24"/>
-        </w:rPr>
-      </w:pPr>
-      <w:r>
-        <w:rPr>
-          <w:rFonts w:ascii="Nimbus Roman" w:hAnsi="Nimbus Roman"/>
-        </w:rPr>
-      </w:r>
-    </w:p>
-    <w:p>
-      <w:pPr>
-        <w:pStyle w:val="Normal"/>
-        <w:bidi w:val="0"/>
-        <w:spacing w:before="57" w:after="57"/>
-        <w:jc w:val="start"/>
-        <w:rPr>
-          <w:sz w:val="24"/>
-          <w:szCs w:val="24"/>
-        </w:rPr>
-      </w:pPr>
-      <w:r>
-        <w:rPr>
-          <w:rFonts w:ascii="Nimbus Roman" w:hAnsi="Nimbus Roman"/>
-        </w:rPr>
-      </w:r>
-    </w:p>
-    <w:p>
-      <w:pPr>
-        <w:pStyle w:val="Normal"/>
-        <w:bidi w:val="0"/>
-        <w:spacing w:before="57" w:after="57"/>
-        <w:jc w:val="start"/>
-        <w:rPr>
-          <w:sz w:val="24"/>
-          <w:szCs w:val="24"/>
-        </w:rPr>
-      </w:pPr>
-      <w:r>
-        <w:rPr>
-          <w:rFonts w:ascii="Nimbus Roman" w:hAnsi="Nimbus Roman"/>
-        </w:rPr>
-      </w:r>
-    </w:p>
-    <w:p>
-      <w:pPr>
-        <w:pStyle w:val="Normal"/>
-        <w:bidi w:val="0"/>
-        <w:spacing w:before="57" w:after="57"/>
-        <w:jc w:val="start"/>
-        <w:rPr>
-          <w:sz w:val="24"/>
-          <w:szCs w:val="24"/>
-        </w:rPr>
-      </w:pPr>
-      <w:r>
-        <w:rPr>
-          <w:rFonts w:ascii="Nimbus Roman" w:hAnsi="Nimbus Roman"/>
+          <w:sz w:val="24"/>
+          <w:szCs w:val="24"/>
+        </w:rPr>
+      </w:r>
+    </w:p>
+    <w:p>
+      <w:pPr>
+        <w:pStyle w:val="Normal"/>
+        <w:bidi w:val="0"/>
+        <w:spacing w:before="57" w:after="57"/>
+        <w:jc w:val="start"/>
+        <w:rPr>
+          <w:sz w:val="24"/>
+          <w:szCs w:val="24"/>
+        </w:rPr>
+      </w:pPr>
+      <w:r>
+        <w:rPr>
+          <w:sz w:val="24"/>
+          <w:szCs w:val="24"/>
+        </w:rPr>
+      </w:r>
+    </w:p>
+    <w:p>
+      <w:pPr>
+        <w:pStyle w:val="Normal"/>
+        <w:bidi w:val="0"/>
+        <w:spacing w:before="57" w:after="57"/>
+        <w:jc w:val="start"/>
+        <w:rPr>
+          <w:sz w:val="24"/>
+          <w:szCs w:val="24"/>
+        </w:rPr>
+      </w:pPr>
+      <w:r>
+        <w:rPr>
+          <w:sz w:val="24"/>
+          <w:szCs w:val="24"/>
+        </w:rPr>
+      </w:r>
+    </w:p>
+    <w:p>
+      <w:pPr>
+        <w:pStyle w:val="Normal"/>
+        <w:bidi w:val="0"/>
+        <w:spacing w:before="57" w:after="57"/>
+        <w:jc w:val="start"/>
+        <w:rPr>
+          <w:sz w:val="24"/>
+          <w:szCs w:val="24"/>
+        </w:rPr>
+      </w:pPr>
+      <w:r>
+        <w:rPr>
+          <w:sz w:val="24"/>
+          <w:szCs w:val="24"/>
+        </w:rPr>
+      </w:r>
+    </w:p>
+    <w:p>
+      <w:pPr>
+        <w:pStyle w:val="Normal"/>
+        <w:bidi w:val="0"/>
+        <w:spacing w:before="57" w:after="57"/>
+        <w:jc w:val="start"/>
+        <w:rPr>
+          <w:sz w:val="24"/>
+          <w:szCs w:val="24"/>
+        </w:rPr>
+      </w:pPr>
+      <w:r>
+        <w:rPr>
+          <w:sz w:val="24"/>
+          <w:szCs w:val="24"/>
+        </w:rPr>
+      </w:r>
+    </w:p>
+    <w:p>
+      <w:pPr>
+        <w:pStyle w:val="Normal"/>
+        <w:bidi w:val="0"/>
+        <w:spacing w:before="57" w:after="57"/>
+        <w:jc w:val="start"/>
+        <w:rPr>
+          <w:sz w:val="24"/>
+          <w:szCs w:val="24"/>
+        </w:rPr>
+      </w:pPr>
+      <w:r>
+        <w:rPr>
+          <w:sz w:val="24"/>
+          <w:szCs w:val="24"/>
+        </w:rPr>
+      </w:r>
+    </w:p>
+    <w:p>
+      <w:pPr>
+        <w:pStyle w:val="Normal"/>
+        <w:bidi w:val="0"/>
+        <w:spacing w:before="57" w:after="57"/>
+        <w:jc w:val="start"/>
+        <w:rPr>
+          <w:sz w:val="24"/>
+          <w:szCs w:val="24"/>
+        </w:rPr>
+      </w:pPr>
+      <w:r>
+        <w:rPr>
+          <w:sz w:val="24"/>
+          <w:szCs w:val="24"/>
+        </w:rPr>
+      </w:r>
+    </w:p>
+    <w:p>
+      <w:pPr>
+        <w:pStyle w:val="Normal"/>
+        <w:bidi w:val="0"/>
+        <w:spacing w:before="57" w:after="57"/>
+        <w:jc w:val="start"/>
+        <w:rPr>
+          <w:sz w:val="24"/>
+          <w:szCs w:val="24"/>
+        </w:rPr>
+      </w:pPr>
+      <w:r>
+        <w:rPr>
+          <w:sz w:val="24"/>
+          <w:szCs w:val="24"/>
+        </w:rPr>
+      </w:r>
+    </w:p>
+    <w:p>
+      <w:pPr>
+        <w:pStyle w:val="Normal"/>
+        <w:bidi w:val="0"/>
+        <w:spacing w:before="57" w:after="57"/>
+        <w:jc w:val="start"/>
+        <w:rPr>
+          <w:sz w:val="24"/>
+          <w:szCs w:val="24"/>
+        </w:rPr>
+      </w:pPr>
+      <w:r>
+        <w:rPr>
+          <w:sz w:val="24"/>
+          <w:szCs w:val="24"/>
+        </w:rPr>
+      </w:r>
+    </w:p>
+    <w:p>
+      <w:pPr>
+        <w:pStyle w:val="Normal"/>
+        <w:bidi w:val="0"/>
+        <w:spacing w:before="57" w:after="57"/>
+        <w:jc w:val="start"/>
+        <w:rPr>
+          <w:sz w:val="24"/>
+          <w:szCs w:val="24"/>
+        </w:rPr>
+      </w:pPr>
+      <w:r>
+        <w:rPr>
+          <w:sz w:val="24"/>
+          <w:szCs w:val="24"/>
+        </w:rPr>
+      </w:r>
+    </w:p>
+    <w:p>
+      <w:pPr>
+        <w:pStyle w:val="Normal"/>
+        <w:bidi w:val="0"/>
+        <w:spacing w:before="57" w:after="57"/>
+        <w:jc w:val="start"/>
+        <w:rPr>
+          <w:sz w:val="24"/>
+          <w:szCs w:val="24"/>
+        </w:rPr>
+      </w:pPr>
+      <w:r>
+        <w:rPr>
+          <w:sz w:val="24"/>
+          <w:szCs w:val="24"/>
+        </w:rPr>
+      </w:r>
+    </w:p>
+    <w:p>
+      <w:pPr>
+        <w:pStyle w:val="Normal"/>
+        <w:bidi w:val="0"/>
+        <w:spacing w:before="57" w:after="57"/>
+        <w:jc w:val="start"/>
+        <w:rPr>
+          <w:sz w:val="24"/>
+          <w:szCs w:val="24"/>
+        </w:rPr>
+      </w:pPr>
+      <w:r>
+        <w:rPr>
+          <w:sz w:val="24"/>
+          <w:szCs w:val="24"/>
+        </w:rPr>
+      </w:r>
+    </w:p>
+    <w:p>
+      <w:pPr>
+        <w:pStyle w:val="Normal"/>
+        <w:bidi w:val="0"/>
+        <w:spacing w:before="57" w:after="57"/>
+        <w:jc w:val="start"/>
+        <w:rPr>
+          <w:sz w:val="24"/>
+          <w:szCs w:val="24"/>
+        </w:rPr>
+      </w:pPr>
+      <w:r>
+        <w:rPr>
+          <w:sz w:val="24"/>
+          <w:szCs w:val="24"/>
         </w:rPr>
       </w:r>
     </w:p>
@@ -2712,7 +2564,8 @@
       </w:pPr>
       <w:r>
         <w:rPr>
-          <w:rFonts w:ascii="Nimbus Roman" w:hAnsi="Nimbus Roman"/>
+          <w:sz w:val="24"/>
+          <w:szCs w:val="24"/>
         </w:rPr>
       </w:r>
     </w:p>
@@ -2802,7 +2655,8 @@
       </w:pPr>
       <w:r>
         <w:rPr>
-          <w:rFonts w:ascii="Nimbus Roman" w:hAnsi="Nimbus Roman"/>
+          <w:sz w:val="24"/>
+          <w:szCs w:val="24"/>
         </w:rPr>
       </w:r>
     </w:p>
@@ -2865,7 +2719,8 @@
       </w:pPr>
       <w:r>
         <w:rPr>
-          <w:rFonts w:ascii="Nimbus Roman" w:hAnsi="Nimbus Roman"/>
+          <w:sz w:val="24"/>
+          <w:szCs w:val="24"/>
         </w:rPr>
       </w:r>
     </w:p>
@@ -2928,7 +2783,8 @@
       </w:pPr>
       <w:r>
         <w:rPr>
-          <w:rFonts w:ascii="Nimbus Roman" w:hAnsi="Nimbus Roman"/>
+          <w:sz w:val="24"/>
+          <w:szCs w:val="24"/>
         </w:rPr>
       </w:r>
     </w:p>
@@ -2991,7 +2847,8 @@
       </w:pPr>
       <w:r>
         <w:rPr>
-          <w:rFonts w:ascii="Nimbus Roman" w:hAnsi="Nimbus Roman"/>
+          <w:sz w:val="24"/>
+          <w:szCs w:val="24"/>
         </w:rPr>
       </w:r>
     </w:p>
@@ -3108,7 +2965,8 @@
       </w:pPr>
       <w:r>
         <w:rPr>
-          <w:rFonts w:ascii="Nimbus Roman" w:hAnsi="Nimbus Roman"/>
+          <w:sz w:val="24"/>
+          <w:szCs w:val="24"/>
         </w:rPr>
       </w:r>
     </w:p>
@@ -3522,7 +3380,7 @@
     <w:pPr>
       <w:widowControl/>
       <w:suppressAutoHyphens w:val="true"/>
-      <w:overflowPunct w:val="false"/>
+      <w:overflowPunct w:val="true"/>
       <w:bidi w:val="0"/>
       <w:spacing w:before="0" w:after="0"/>
       <w:jc w:val="start"/>

</xml_diff>